<commit_message>
Adding grades.csv programs, and tech design doc
</commit_message>
<xml_diff>
--- a/Technical_Design_Doc_ProgrammingExercise6.docx
+++ b/Technical_Design_Doc_ProgrammingExercise6.docx
@@ -190,37 +190,12 @@
         </w:rPr>
         <w:t xml:space="preserve"> </w:t>
       </w:r>
-      <w:proofErr w:type="spellStart"/>
-      <w:r>
-        <w:rPr>
-          <w:sz w:val="24"/>
-          <w:szCs w:val="24"/>
-        </w:rPr>
-        <w:t>validate_info</w:t>
-      </w:r>
-      <w:proofErr w:type="spellEnd"/>
-      <w:r>
-        <w:rPr>
-          <w:sz w:val="24"/>
-          <w:szCs w:val="24"/>
-        </w:rPr>
-        <w:t>(</w:t>
-      </w:r>
-      <w:proofErr w:type="spellStart"/>
-      <w:r>
-        <w:rPr>
-          <w:sz w:val="24"/>
-          <w:szCs w:val="24"/>
-        </w:rPr>
-        <w:t>user_info</w:t>
-      </w:r>
-      <w:proofErr w:type="spellEnd"/>
-      <w:r>
-        <w:rPr>
-          <w:sz w:val="24"/>
-          <w:szCs w:val="24"/>
-        </w:rPr>
-        <w:t>)</w:t>
+      <w:r>
+        <w:rPr>
+          <w:sz w:val="24"/>
+          <w:szCs w:val="24"/>
+        </w:rPr>
+        <w:t>validate_info(user_info)</w:t>
       </w:r>
       <w:r>
         <w:rPr>
@@ -266,35 +241,8 @@
           <w:sz w:val="24"/>
           <w:szCs w:val="24"/>
         </w:rPr>
-        <w:t xml:space="preserve">It takes the </w:t>
-      </w:r>
-      <w:proofErr w:type="spellStart"/>
-      <w:r>
-        <w:rPr>
-          <w:sz w:val="24"/>
-          <w:szCs w:val="24"/>
-        </w:rPr>
-        <w:t>user_info</w:t>
-      </w:r>
-      <w:proofErr w:type="spellEnd"/>
-      <w:r>
-        <w:rPr>
-          <w:sz w:val="24"/>
-          <w:szCs w:val="24"/>
-        </w:rPr>
-        <w:t xml:space="preserve"> and validates that it’s in the correct pattern using </w:t>
-      </w:r>
-      <w:proofErr w:type="spellStart"/>
-      <w:proofErr w:type="gramStart"/>
-      <w:r>
-        <w:rPr>
-          <w:sz w:val="24"/>
-          <w:szCs w:val="24"/>
-        </w:rPr>
-        <w:t>re.fullmatch</w:t>
-      </w:r>
-      <w:proofErr w:type="spellEnd"/>
-      <w:proofErr w:type="gramEnd"/>
+        <w:t>It takes the user_info and validates that it’s in the correct pattern using re.fullmatch</w:t>
+      </w:r>
       <w:r>
         <w:rPr>
           <w:sz w:val="24"/>
@@ -334,21 +282,12 @@
         </w:rPr>
         <w:t xml:space="preserve"> </w:t>
       </w:r>
-      <w:proofErr w:type="spellStart"/>
-      <w:r>
-        <w:rPr>
-          <w:sz w:val="24"/>
-          <w:szCs w:val="24"/>
-        </w:rPr>
-        <w:t>user_info</w:t>
-      </w:r>
-      <w:proofErr w:type="spellEnd"/>
-      <w:r>
-        <w:rPr>
-          <w:sz w:val="24"/>
-          <w:szCs w:val="24"/>
-        </w:rPr>
-        <w:t xml:space="preserve">, a dictionary containing keys for phone, social security, and zip numbers </w:t>
+      <w:r>
+        <w:rPr>
+          <w:sz w:val="24"/>
+          <w:szCs w:val="24"/>
+        </w:rPr>
+        <w:t xml:space="preserve">user_info, a dictionary containing keys for phone, social security, and zip numbers </w:t>
       </w:r>
       <w:r>
         <w:rPr>
@@ -440,23 +379,7 @@
           <w:sz w:val="24"/>
           <w:szCs w:val="24"/>
         </w:rPr>
-        <w:t xml:space="preserve">Create set patterns for phone, </w:t>
-      </w:r>
-      <w:proofErr w:type="spellStart"/>
-      <w:r>
-        <w:rPr>
-          <w:sz w:val="24"/>
-          <w:szCs w:val="24"/>
-        </w:rPr>
-        <w:t>ssn</w:t>
-      </w:r>
-      <w:proofErr w:type="spellEnd"/>
-      <w:r>
-        <w:rPr>
-          <w:sz w:val="24"/>
-          <w:szCs w:val="24"/>
-        </w:rPr>
-        <w:t>, and zip</w:t>
+        <w:t>Create set patterns for phone, ssn, and zip</w:t>
       </w:r>
     </w:p>
     <w:p>
@@ -477,35 +400,8 @@
           <w:sz w:val="24"/>
           <w:szCs w:val="24"/>
         </w:rPr>
-        <w:t xml:space="preserve">Compare the </w:t>
-      </w:r>
-      <w:proofErr w:type="gramStart"/>
-      <w:r>
-        <w:rPr>
-          <w:sz w:val="24"/>
-          <w:szCs w:val="24"/>
-        </w:rPr>
-        <w:t>users</w:t>
-      </w:r>
-      <w:proofErr w:type="gramEnd"/>
-      <w:r>
-        <w:rPr>
-          <w:sz w:val="24"/>
-          <w:szCs w:val="24"/>
-        </w:rPr>
-        <w:t xml:space="preserve"> input to the set patterns using </w:t>
-      </w:r>
-      <w:proofErr w:type="spellStart"/>
-      <w:proofErr w:type="gramStart"/>
-      <w:r>
-        <w:rPr>
-          <w:sz w:val="24"/>
-          <w:szCs w:val="24"/>
-        </w:rPr>
-        <w:t>re.fullmatch</w:t>
-      </w:r>
-      <w:proofErr w:type="spellEnd"/>
-      <w:proofErr w:type="gramEnd"/>
+        <w:t>Compare the users input to the set patterns using re.fullmatch</w:t>
+      </w:r>
     </w:p>
     <w:p>
       <w:pPr>
@@ -525,23 +421,7 @@
           <w:sz w:val="24"/>
           <w:szCs w:val="24"/>
         </w:rPr>
-        <w:t xml:space="preserve">For each compared input, return true or false to </w:t>
-      </w:r>
-      <w:proofErr w:type="gramStart"/>
-      <w:r>
-        <w:rPr>
-          <w:sz w:val="24"/>
-          <w:szCs w:val="24"/>
-        </w:rPr>
-        <w:t>main(</w:t>
-      </w:r>
-      <w:proofErr w:type="gramEnd"/>
-      <w:r>
-        <w:rPr>
-          <w:sz w:val="24"/>
-          <w:szCs w:val="24"/>
-        </w:rPr>
-        <w:t>) function</w:t>
+        <w:t>For each compared input, return true or false to main() function</w:t>
       </w:r>
     </w:p>
     <w:p>
@@ -573,71 +453,7 @@
           <w:sz w:val="24"/>
           <w:szCs w:val="24"/>
         </w:rPr>
-        <w:t xml:space="preserve">returns </w:t>
-      </w:r>
-      <w:proofErr w:type="spellStart"/>
-      <w:r>
-        <w:rPr>
-          <w:sz w:val="24"/>
-          <w:szCs w:val="24"/>
-        </w:rPr>
-        <w:t>phone_valid</w:t>
-      </w:r>
-      <w:proofErr w:type="spellEnd"/>
-      <w:r>
-        <w:rPr>
-          <w:sz w:val="24"/>
-          <w:szCs w:val="24"/>
-        </w:rPr>
-        <w:t xml:space="preserve">, </w:t>
-      </w:r>
-      <w:proofErr w:type="spellStart"/>
-      <w:r>
-        <w:rPr>
-          <w:sz w:val="24"/>
-          <w:szCs w:val="24"/>
-        </w:rPr>
-        <w:t>ssn_valid</w:t>
-      </w:r>
-      <w:proofErr w:type="spellEnd"/>
-      <w:r>
-        <w:rPr>
-          <w:sz w:val="24"/>
-          <w:szCs w:val="24"/>
-        </w:rPr>
-        <w:t xml:space="preserve">, and </w:t>
-      </w:r>
-      <w:proofErr w:type="spellStart"/>
-      <w:r>
-        <w:rPr>
-          <w:sz w:val="24"/>
-          <w:szCs w:val="24"/>
-        </w:rPr>
-        <w:t>zip_valid</w:t>
-      </w:r>
-      <w:proofErr w:type="spellEnd"/>
-      <w:r>
-        <w:rPr>
-          <w:sz w:val="24"/>
-          <w:szCs w:val="24"/>
-        </w:rPr>
-        <w:t xml:space="preserve">, with arguments of either True or False to the </w:t>
-      </w:r>
-      <w:proofErr w:type="gramStart"/>
-      <w:r>
-        <w:rPr>
-          <w:sz w:val="24"/>
-          <w:szCs w:val="24"/>
-        </w:rPr>
-        <w:t>main(</w:t>
-      </w:r>
-      <w:proofErr w:type="gramEnd"/>
-      <w:r>
-        <w:rPr>
-          <w:sz w:val="24"/>
-          <w:szCs w:val="24"/>
-        </w:rPr>
-        <w:t>) function.</w:t>
+        <w:t>returns phone_valid, ssn_valid, and zip_valid, with arguments of either True or False to the main() function.</w:t>
       </w:r>
     </w:p>
     <w:p>
@@ -680,21 +496,12 @@
         </w:rPr>
         <w:t xml:space="preserve"> </w:t>
       </w:r>
-      <w:proofErr w:type="gramStart"/>
-      <w:r>
-        <w:rPr>
-          <w:sz w:val="24"/>
-          <w:szCs w:val="24"/>
-        </w:rPr>
-        <w:t>main(</w:t>
-      </w:r>
-      <w:proofErr w:type="gramEnd"/>
-      <w:r>
-        <w:rPr>
-          <w:sz w:val="24"/>
-          <w:szCs w:val="24"/>
-        </w:rPr>
-        <w:t>)</w:t>
+      <w:r>
+        <w:rPr>
+          <w:sz w:val="24"/>
+          <w:szCs w:val="24"/>
+        </w:rPr>
+        <w:t>main()</w:t>
       </w:r>
     </w:p>
     <w:p>
@@ -747,39 +554,7 @@
           <w:sz w:val="24"/>
           <w:szCs w:val="24"/>
         </w:rPr>
-        <w:t xml:space="preserve"> takes the </w:t>
-      </w:r>
-      <w:proofErr w:type="gramStart"/>
-      <w:r>
-        <w:rPr>
-          <w:sz w:val="24"/>
-          <w:szCs w:val="24"/>
-        </w:rPr>
-        <w:t>users</w:t>
-      </w:r>
-      <w:proofErr w:type="gramEnd"/>
-      <w:r>
-        <w:rPr>
-          <w:sz w:val="24"/>
-          <w:szCs w:val="24"/>
-        </w:rPr>
-        <w:t xml:space="preserve"> input for their phone number, </w:t>
-      </w:r>
-      <w:proofErr w:type="spellStart"/>
-      <w:r>
-        <w:rPr>
-          <w:sz w:val="24"/>
-          <w:szCs w:val="24"/>
-        </w:rPr>
-        <w:t>ssn</w:t>
-      </w:r>
-      <w:proofErr w:type="spellEnd"/>
-      <w:r>
-        <w:rPr>
-          <w:sz w:val="24"/>
-          <w:szCs w:val="24"/>
-        </w:rPr>
-        <w:t xml:space="preserve"> number, and zip number</w:t>
+        <w:t xml:space="preserve"> takes the users input for their phone number, ssn number, and zip number</w:t>
       </w:r>
       <w:r>
         <w:rPr>
@@ -793,39 +568,7 @@
           <w:sz w:val="24"/>
           <w:szCs w:val="24"/>
         </w:rPr>
-        <w:t xml:space="preserve"> This function will then </w:t>
-      </w:r>
-      <w:proofErr w:type="gramStart"/>
-      <w:r>
-        <w:rPr>
-          <w:sz w:val="24"/>
-          <w:szCs w:val="24"/>
-        </w:rPr>
-        <w:t>display</w:t>
-      </w:r>
-      <w:proofErr w:type="gramEnd"/>
-      <w:r>
-        <w:rPr>
-          <w:sz w:val="24"/>
-          <w:szCs w:val="24"/>
-        </w:rPr>
-        <w:t xml:space="preserve"> to the user if their phone, </w:t>
-      </w:r>
-      <w:proofErr w:type="spellStart"/>
-      <w:r>
-        <w:rPr>
-          <w:sz w:val="24"/>
-          <w:szCs w:val="24"/>
-        </w:rPr>
-        <w:t>ssn</w:t>
-      </w:r>
-      <w:proofErr w:type="spellEnd"/>
-      <w:r>
-        <w:rPr>
-          <w:sz w:val="24"/>
-          <w:szCs w:val="24"/>
-        </w:rPr>
-        <w:t>, and zip are in a valid format.</w:t>
+        <w:t xml:space="preserve"> This function will then display to the user if their phone, ssn, and zip are in a valid format.</w:t>
       </w:r>
       <w:r>
         <w:rPr>
@@ -919,7 +662,6 @@
           <w:szCs w:val="24"/>
         </w:rPr>
       </w:pPr>
-      <w:proofErr w:type="spellStart"/>
       <w:r>
         <w:rPr>
           <w:sz w:val="24"/>
@@ -932,15 +674,7 @@
           <w:sz w:val="24"/>
           <w:szCs w:val="24"/>
         </w:rPr>
-        <w:t>ser_info</w:t>
-      </w:r>
-      <w:proofErr w:type="spellEnd"/>
-      <w:r>
-        <w:rPr>
-          <w:sz w:val="24"/>
-          <w:szCs w:val="24"/>
-        </w:rPr>
-        <w:t>, a dictionary containing keys for phone, social security, and zip numbers whose values are determined by user input.</w:t>
+        <w:t>ser_info, a dictionary containing keys for phone, social security, and zip numbers whose values are determined by user input.</w:t>
       </w:r>
     </w:p>
     <w:p>
@@ -956,7 +690,6 @@
           <w:szCs w:val="24"/>
         </w:rPr>
       </w:pPr>
-      <w:proofErr w:type="spellStart"/>
       <w:r>
         <w:rPr>
           <w:sz w:val="24"/>
@@ -969,15 +702,7 @@
           <w:sz w:val="24"/>
           <w:szCs w:val="24"/>
         </w:rPr>
-        <w:t>hone_valid</w:t>
-      </w:r>
-      <w:proofErr w:type="spellEnd"/>
-      <w:r>
-        <w:rPr>
-          <w:sz w:val="24"/>
-          <w:szCs w:val="24"/>
-        </w:rPr>
-        <w:t xml:space="preserve">, </w:t>
+        <w:t xml:space="preserve">hone_valid, </w:t>
       </w:r>
       <w:r>
         <w:rPr>
@@ -1007,21 +732,12 @@
           <w:szCs w:val="24"/>
         </w:rPr>
       </w:pPr>
-      <w:proofErr w:type="spellStart"/>
-      <w:r>
-        <w:rPr>
-          <w:sz w:val="24"/>
-          <w:szCs w:val="24"/>
-        </w:rPr>
-        <w:t>ssn_valid</w:t>
-      </w:r>
-      <w:proofErr w:type="spellEnd"/>
-      <w:r>
-        <w:rPr>
-          <w:sz w:val="24"/>
-          <w:szCs w:val="24"/>
-        </w:rPr>
-        <w:t xml:space="preserve">, </w:t>
+      <w:r>
+        <w:rPr>
+          <w:sz w:val="24"/>
+          <w:szCs w:val="24"/>
+        </w:rPr>
+        <w:t xml:space="preserve">ssn_valid, </w:t>
       </w:r>
       <w:r>
         <w:rPr>
@@ -1044,21 +760,12 @@
           <w:szCs w:val="24"/>
         </w:rPr>
       </w:pPr>
-      <w:proofErr w:type="spellStart"/>
-      <w:r>
-        <w:rPr>
-          <w:sz w:val="24"/>
-          <w:szCs w:val="24"/>
-        </w:rPr>
-        <w:t>zip_valid</w:t>
-      </w:r>
-      <w:proofErr w:type="spellEnd"/>
-      <w:r>
-        <w:rPr>
-          <w:sz w:val="24"/>
-          <w:szCs w:val="24"/>
-        </w:rPr>
-        <w:t xml:space="preserve">, </w:t>
+      <w:r>
+        <w:rPr>
+          <w:sz w:val="24"/>
+          <w:szCs w:val="24"/>
+        </w:rPr>
+        <w:t xml:space="preserve">zip_valid, </w:t>
       </w:r>
       <w:r>
         <w:rPr>
@@ -1132,23 +839,7 @@
           <w:sz w:val="24"/>
           <w:szCs w:val="24"/>
         </w:rPr>
-        <w:t xml:space="preserve">Get the user’s input for phone, </w:t>
-      </w:r>
-      <w:proofErr w:type="spellStart"/>
-      <w:r>
-        <w:rPr>
-          <w:sz w:val="24"/>
-          <w:szCs w:val="24"/>
-        </w:rPr>
-        <w:t>ssn</w:t>
-      </w:r>
-      <w:proofErr w:type="spellEnd"/>
-      <w:r>
-        <w:rPr>
-          <w:sz w:val="24"/>
-          <w:szCs w:val="24"/>
-        </w:rPr>
-        <w:t>, and zip numbers</w:t>
+        <w:t>Get the user’s input for phone, ssn, and zip numbers</w:t>
       </w:r>
     </w:p>
     <w:p>
@@ -1169,39 +860,7 @@
           <w:sz w:val="24"/>
           <w:szCs w:val="24"/>
         </w:rPr>
-        <w:t xml:space="preserve">Pass the dictionary to </w:t>
-      </w:r>
-      <w:proofErr w:type="spellStart"/>
-      <w:r>
-        <w:rPr>
-          <w:sz w:val="24"/>
-          <w:szCs w:val="24"/>
-        </w:rPr>
-        <w:t>validate_info</w:t>
-      </w:r>
-      <w:proofErr w:type="spellEnd"/>
-      <w:r>
-        <w:rPr>
-          <w:sz w:val="24"/>
-          <w:szCs w:val="24"/>
-        </w:rPr>
-        <w:t xml:space="preserve"> to validate if input of phone, </w:t>
-      </w:r>
-      <w:proofErr w:type="spellStart"/>
-      <w:r>
-        <w:rPr>
-          <w:sz w:val="24"/>
-          <w:szCs w:val="24"/>
-        </w:rPr>
-        <w:t>ssn</w:t>
-      </w:r>
-      <w:proofErr w:type="spellEnd"/>
-      <w:r>
-        <w:rPr>
-          <w:sz w:val="24"/>
-          <w:szCs w:val="24"/>
-        </w:rPr>
-        <w:t>, and zip numbers are valid or invalid</w:t>
+        <w:t>Pass the dictionary to validate_info to validate if input of phone, ssn, and zip numbers are valid or invalid</w:t>
       </w:r>
     </w:p>
     <w:p>
@@ -1222,23 +881,7 @@
           <w:sz w:val="24"/>
           <w:szCs w:val="24"/>
         </w:rPr>
-        <w:t xml:space="preserve">Display to the user if their phone, </w:t>
-      </w:r>
-      <w:proofErr w:type="spellStart"/>
-      <w:r>
-        <w:rPr>
-          <w:sz w:val="24"/>
-          <w:szCs w:val="24"/>
-        </w:rPr>
-        <w:t>ssn</w:t>
-      </w:r>
-      <w:proofErr w:type="spellEnd"/>
-      <w:r>
-        <w:rPr>
-          <w:sz w:val="24"/>
-          <w:szCs w:val="24"/>
-        </w:rPr>
-        <w:t>, and zip are valid or invalid</w:t>
+        <w:t>Display to the user if their phone, ssn, and zip are valid or invalid</w:t>
       </w:r>
     </w:p>
     <w:p>
@@ -1340,23 +983,7 @@
           <w:sz w:val="24"/>
           <w:szCs w:val="24"/>
         </w:rPr>
-        <w:t xml:space="preserve">Call </w:t>
-      </w:r>
-      <w:proofErr w:type="gramStart"/>
-      <w:r>
-        <w:rPr>
-          <w:sz w:val="24"/>
-          <w:szCs w:val="24"/>
-        </w:rPr>
-        <w:t>main(</w:t>
-      </w:r>
-      <w:proofErr w:type="gramEnd"/>
-      <w:r>
-        <w:rPr>
-          <w:sz w:val="24"/>
-          <w:szCs w:val="24"/>
-        </w:rPr>
-        <w:t>) function to gather user input for phone, social security, and zip numbers</w:t>
+        <w:t>Import regular expressions</w:t>
       </w:r>
     </w:p>
     <w:p>
@@ -1377,55 +1004,7 @@
           <w:sz w:val="24"/>
           <w:szCs w:val="24"/>
         </w:rPr>
-        <w:t xml:space="preserve">Pass the users input into a function named </w:t>
-      </w:r>
-      <w:proofErr w:type="spellStart"/>
-      <w:r>
-        <w:rPr>
-          <w:sz w:val="24"/>
-          <w:szCs w:val="24"/>
-        </w:rPr>
-        <w:t>validate_</w:t>
-      </w:r>
-      <w:proofErr w:type="gramStart"/>
-      <w:r>
-        <w:rPr>
-          <w:sz w:val="24"/>
-          <w:szCs w:val="24"/>
-        </w:rPr>
-        <w:t>info</w:t>
-      </w:r>
-      <w:proofErr w:type="spellEnd"/>
-      <w:r>
-        <w:rPr>
-          <w:sz w:val="24"/>
-          <w:szCs w:val="24"/>
-        </w:rPr>
-        <w:t>()  to</w:t>
-      </w:r>
-      <w:proofErr w:type="gramEnd"/>
-      <w:r>
-        <w:rPr>
-          <w:sz w:val="24"/>
-          <w:szCs w:val="24"/>
-        </w:rPr>
-        <w:t xml:space="preserve"> validate their input, then return results to </w:t>
-      </w:r>
-      <w:proofErr w:type="gramStart"/>
-      <w:r>
-        <w:rPr>
-          <w:sz w:val="24"/>
-          <w:szCs w:val="24"/>
-        </w:rPr>
-        <w:t>main(</w:t>
-      </w:r>
-      <w:proofErr w:type="gramEnd"/>
-      <w:r>
-        <w:rPr>
-          <w:sz w:val="24"/>
-          <w:szCs w:val="24"/>
-        </w:rPr>
-        <w:t>)</w:t>
+        <w:t>Call main() function to gather user input for phone, social security, and zip numbers</w:t>
       </w:r>
     </w:p>
     <w:p>
@@ -1446,23 +1025,28 @@
           <w:sz w:val="24"/>
           <w:szCs w:val="24"/>
         </w:rPr>
-        <w:t xml:space="preserve">Display to the user if the input for their phone, social security, and zip numbers </w:t>
-      </w:r>
-      <w:proofErr w:type="gramStart"/>
-      <w:r>
-        <w:rPr>
-          <w:sz w:val="24"/>
-          <w:szCs w:val="24"/>
-        </w:rPr>
-        <w:t>are</w:t>
-      </w:r>
-      <w:proofErr w:type="gramEnd"/>
-      <w:r>
-        <w:rPr>
-          <w:sz w:val="24"/>
-          <w:szCs w:val="24"/>
-        </w:rPr>
-        <w:t xml:space="preserve"> valid or invalid.</w:t>
+        <w:t>Pass the users input into a function named validate_info()  to validate their input, then return results to main()</w:t>
+      </w:r>
+    </w:p>
+    <w:p>
+      <w:pPr>
+        <w:pStyle w:val="ListParagraph"/>
+        <w:numPr>
+          <w:ilvl w:val="0"/>
+          <w:numId w:val="1"/>
+        </w:numPr>
+        <w:spacing w:after="0"/>
+        <w:rPr>
+          <w:sz w:val="24"/>
+          <w:szCs w:val="24"/>
+        </w:rPr>
+      </w:pPr>
+      <w:r>
+        <w:rPr>
+          <w:sz w:val="24"/>
+          <w:szCs w:val="24"/>
+        </w:rPr>
+        <w:t>Display to the user if the input for their phone, social security, and zip numbers are valid or invalid.</w:t>
       </w:r>
     </w:p>
     <w:p>
@@ -1582,6 +1166,7 @@
       </w:pPr>
       <w:r>
         <w:rPr>
+          <w:noProof/>
           <w:sz w:val="24"/>
           <w:szCs w:val="24"/>
         </w:rPr>
@@ -1654,6 +1239,7 @@
         <w:rPr>
           <w:b/>
           <w:bCs/>
+          <w:noProof/>
           <w:sz w:val="24"/>
           <w:szCs w:val="24"/>
         </w:rPr>

</xml_diff>